<commit_message>
nettoyage et docu materiel
</commit_message>
<xml_diff>
--- a/Livrables/Readme - LIVRABLE 8.docx
+++ b/Livrables/Readme - LIVRABLE 8.docx
@@ -188,6 +188,8 @@
         </w:rPr>
         <w:t xml:space="preserve"> non technique désirant installer uniquement ce qui est nécessaire à l’utilisation de l’application. </w:t>
       </w:r>
+      <w:bookmarkStart w:id="0" w:name="_GoBack"/>
+      <w:bookmarkEnd w:id="0"/>
     </w:p>
     <w:p>
       <w:pPr>
@@ -259,17 +261,7 @@
           <w:sz w:val="18"/>
           <w:szCs w:val="18"/>
         </w:rPr>
-        <w:t>B6</w:t>
-      </w:r>
-      <w:bookmarkStart w:id="0" w:name="_GoBack"/>
-      <w:bookmarkEnd w:id="0"/>
-      <w:r>
-        <w:rPr>
-          <w:rFonts w:ascii="Courier New" w:hAnsi="Courier New" w:cs="Courier New"/>
-          <w:sz w:val="18"/>
-          <w:szCs w:val="18"/>
-        </w:rPr>
-        <w:t>5_S3_LisezMoi_</w:t>
+        <w:t>B65_S3_LisezMoi_</w:t>
       </w:r>
       <w:r>
         <w:rPr>

</xml_diff>